<commit_message>
optimize removeComment and verilogParser
</commit_message>
<xml_diff>
--- a/Lab/Lab2_Static-Timing-Analysis/report/312510224_report.docx
+++ b/Lab/Lab2_Static-Timing-Analysis/report/312510224_report.docx
@@ -175,16 +175,16 @@
                             <w:pPr>
                               <w:rPr>
                                 <w:rFonts w:ascii="Times New Roman" w:hAnsi="Times New Roman" w:cs="Times New Roman"/>
-                                <w:color w:val="FF5050"/>
-                                <w:sz w:val="18"/>
+                                <w:color w:val="FF0000"/>
+                                <w:sz w:val="20"/>
                                 <w:szCs w:val="18"/>
                               </w:rPr>
                             </w:pPr>
                             <w:r>
                               <w:rPr>
                                 <w:rFonts w:ascii="Times New Roman" w:hAnsi="Times New Roman" w:cs="Times New Roman"/>
-                                <w:color w:val="FF5050"/>
-                                <w:sz w:val="18"/>
+                                <w:color w:val="FF0000"/>
+                                <w:sz w:val="20"/>
                                 <w:szCs w:val="18"/>
                               </w:rPr>
                               <w:t xml:space="preserve">Removed </w:t>
@@ -192,8 +192,8 @@
                             <w:r>
                               <w:rPr>
                                 <w:rFonts w:ascii="Times New Roman" w:hAnsi="Times New Roman" w:cs="Times New Roman"/>
-                                <w:color w:val="FF5050"/>
-                                <w:sz w:val="18"/>
+                                <w:color w:val="FF0000"/>
+                                <w:sz w:val="20"/>
                                 <w:szCs w:val="18"/>
                               </w:rPr>
                               <w:t xml:space="preserve">during optimization </w:t>
@@ -201,8 +201,8 @@
                             <w:r>
                               <w:rPr>
                                 <w:rFonts w:ascii="Times New Roman" w:hAnsi="Times New Roman" w:cs="Times New Roman"/>
-                                <w:color w:val="FF5050"/>
-                                <w:sz w:val="18"/>
+                                <w:color w:val="FF0000"/>
+                                <w:sz w:val="20"/>
                                 <w:szCs w:val="18"/>
                               </w:rPr>
                               <w:t>(But I still kept it in my code)</w:t>
@@ -241,16 +241,16 @@
                       <w:pPr>
                         <w:rPr>
                           <w:rFonts w:ascii="Times New Roman" w:hAnsi="Times New Roman" w:cs="Times New Roman"/>
-                          <w:color w:val="FF5050"/>
-                          <w:sz w:val="18"/>
+                          <w:color w:val="FF0000"/>
+                          <w:sz w:val="20"/>
                           <w:szCs w:val="18"/>
                         </w:rPr>
                       </w:pPr>
                       <w:r>
                         <w:rPr>
                           <w:rFonts w:ascii="Times New Roman" w:hAnsi="Times New Roman" w:cs="Times New Roman"/>
-                          <w:color w:val="FF5050"/>
-                          <w:sz w:val="18"/>
+                          <w:color w:val="FF0000"/>
+                          <w:sz w:val="20"/>
                           <w:szCs w:val="18"/>
                         </w:rPr>
                         <w:t xml:space="preserve">Removed </w:t>
@@ -258,8 +258,8 @@
                       <w:r>
                         <w:rPr>
                           <w:rFonts w:ascii="Times New Roman" w:hAnsi="Times New Roman" w:cs="Times New Roman"/>
-                          <w:color w:val="FF5050"/>
-                          <w:sz w:val="18"/>
+                          <w:color w:val="FF0000"/>
+                          <w:sz w:val="20"/>
                           <w:szCs w:val="18"/>
                         </w:rPr>
                         <w:t xml:space="preserve">during optimization </w:t>
@@ -267,8 +267,8 @@
                       <w:r>
                         <w:rPr>
                           <w:rFonts w:ascii="Times New Roman" w:hAnsi="Times New Roman" w:cs="Times New Roman"/>
-                          <w:color w:val="FF5050"/>
-                          <w:sz w:val="18"/>
+                          <w:color w:val="FF0000"/>
+                          <w:sz w:val="20"/>
                           <w:szCs w:val="18"/>
                         </w:rPr>
                         <w:t>(But I still kept it in my code)</w:t>
@@ -690,6 +690,8 @@
           </wp:inline>
         </w:drawing>
       </w:r>
+      <w:bookmarkStart w:id="0" w:name="_GoBack"/>
+      <w:bookmarkEnd w:id="0"/>
     </w:p>
     <w:p>
       <w:pPr>
@@ -706,6 +708,7 @@
           <w:szCs w:val="28"/>
         </w:rPr>
       </w:pPr>
+      <w:proofErr w:type="spellStart"/>
       <w:r>
         <w:rPr>
           <w:rFonts w:ascii="Times New Roman" w:hAnsi="Times New Roman" w:cs="Times New Roman"/>
@@ -714,8 +717,9 @@
           <w:sz w:val="28"/>
           <w:szCs w:val="28"/>
         </w:rPr>
-        <w:t>Util.h:</w:t>
-      </w:r>
+        <w:t>Util.h</w:t>
+      </w:r>
+      <w:proofErr w:type="spellEnd"/>
       <w:r>
         <w:rPr>
           <w:rFonts w:ascii="Times New Roman" w:hAnsi="Times New Roman" w:cs="Times New Roman"/>
@@ -724,6 +728,16 @@
           <w:sz w:val="28"/>
           <w:szCs w:val="28"/>
         </w:rPr>
+        <w:t>:</w:t>
+      </w:r>
+      <w:r>
+        <w:rPr>
+          <w:rFonts w:ascii="Times New Roman" w:hAnsi="Times New Roman" w:cs="Times New Roman"/>
+          <w:b/>
+          <w:i/>
+          <w:sz w:val="28"/>
+          <w:szCs w:val="28"/>
+        </w:rPr>
         <w:t xml:space="preserve"> </w:t>
       </w:r>
     </w:p>
@@ -815,6 +829,7 @@
         </w:rPr>
         <w:t xml:space="preserve">enumerate type </w:t>
       </w:r>
+      <w:proofErr w:type="spellStart"/>
       <w:r>
         <w:rPr>
           <w:rFonts w:ascii="Times New Roman" w:hAnsi="Times New Roman" w:cs="Times New Roman"/>
@@ -824,6 +839,7 @@
         </w:rPr>
         <w:t>enum</w:t>
       </w:r>
+      <w:proofErr w:type="spellEnd"/>
       <w:r>
         <w:rPr>
           <w:rFonts w:ascii="Times New Roman" w:hAnsi="Times New Roman" w:cs="Times New Roman"/>
@@ -877,6 +893,7 @@
         </w:rPr>
         <w:t xml:space="preserve"> into corresponding </w:t>
       </w:r>
+      <w:proofErr w:type="spellStart"/>
       <w:r>
         <w:rPr>
           <w:rFonts w:ascii="Times New Roman" w:hAnsi="Times New Roman" w:cs="Times New Roman"/>
@@ -886,6 +903,7 @@
         </w:rPr>
         <w:t>enum</w:t>
       </w:r>
+      <w:proofErr w:type="spellEnd"/>
       <w:r>
         <w:rPr>
           <w:rFonts w:ascii="Times New Roman" w:hAnsi="Times New Roman" w:cs="Times New Roman"/>
@@ -914,6 +932,7 @@
         </w:rPr>
         <w:t xml:space="preserve"> The </w:t>
       </w:r>
+      <w:proofErr w:type="spellStart"/>
       <w:r>
         <w:rPr>
           <w:rFonts w:ascii="Times New Roman" w:hAnsi="Times New Roman" w:cs="Times New Roman"/>
@@ -923,6 +942,7 @@
         </w:rPr>
         <w:t>truthTable</w:t>
       </w:r>
+      <w:proofErr w:type="spellEnd"/>
       <w:r>
         <w:rPr>
           <w:rFonts w:ascii="Times New Roman" w:hAnsi="Times New Roman" w:cs="Times New Roman"/>
@@ -947,6 +967,7 @@
           <w:szCs w:val="28"/>
         </w:rPr>
       </w:pPr>
+      <w:proofErr w:type="spellStart"/>
       <w:r>
         <w:rPr>
           <w:rFonts w:ascii="Times New Roman" w:hAnsi="Times New Roman" w:cs="Times New Roman" w:hint="eastAsia"/>
@@ -957,6 +978,7 @@
         </w:rPr>
         <w:t>Cell.h</w:t>
       </w:r>
+      <w:proofErr w:type="spellEnd"/>
     </w:p>
     <w:p>
       <w:pPr>
@@ -1030,6 +1052,7 @@
         </w:rPr>
         <w:t xml:space="preserve"> Using </w:t>
       </w:r>
+      <w:proofErr w:type="spellStart"/>
       <w:r>
         <w:rPr>
           <w:rFonts w:ascii="Times New Roman" w:hAnsi="Times New Roman" w:cs="Times New Roman"/>
@@ -1039,6 +1062,7 @@
         </w:rPr>
         <w:t>indegree</w:t>
       </w:r>
+      <w:proofErr w:type="spellEnd"/>
       <w:r>
         <w:rPr>
           <w:rFonts w:ascii="Times New Roman" w:hAnsi="Times New Roman" w:cs="Times New Roman"/>
@@ -1060,6 +1084,7 @@
         </w:rPr>
         <w:t xml:space="preserve">, </w:t>
       </w:r>
+      <w:proofErr w:type="spellStart"/>
       <w:r>
         <w:rPr>
           <w:rFonts w:ascii="Times New Roman" w:hAnsi="Times New Roman" w:cs="Times New Roman"/>
@@ -1069,6 +1094,7 @@
         </w:rPr>
         <w:t>prevCell</w:t>
       </w:r>
+      <w:proofErr w:type="spellEnd"/>
       <w:r>
         <w:rPr>
           <w:rFonts w:ascii="Times New Roman" w:hAnsi="Times New Roman" w:cs="Times New Roman"/>
@@ -1093,6 +1119,7 @@
           <w:szCs w:val="28"/>
         </w:rPr>
       </w:pPr>
+      <w:proofErr w:type="spellStart"/>
       <w:r>
         <w:rPr>
           <w:rFonts w:ascii="Times New Roman" w:hAnsi="Times New Roman" w:cs="Times New Roman" w:hint="eastAsia"/>
@@ -1103,6 +1130,7 @@
         </w:rPr>
         <w:t>Net.h</w:t>
       </w:r>
+      <w:proofErr w:type="spellEnd"/>
     </w:p>
     <w:p>
       <w:pPr>
@@ -1137,6 +1165,7 @@
         </w:rPr>
         <w:t xml:space="preserve">also records the type </w:t>
       </w:r>
+      <w:proofErr w:type="spellStart"/>
       <w:r>
         <w:rPr>
           <w:rFonts w:ascii="Times New Roman" w:hAnsi="Times New Roman" w:cs="Times New Roman"/>
@@ -1144,7 +1173,17 @@
           <w:i/>
           <w:szCs w:val="24"/>
         </w:rPr>
-        <w:t>NetType.</w:t>
+        <w:t>NetType</w:t>
+      </w:r>
+      <w:proofErr w:type="spellEnd"/>
+      <w:r>
+        <w:rPr>
+          <w:rFonts w:ascii="Times New Roman" w:hAnsi="Times New Roman" w:cs="Times New Roman"/>
+          <w:b/>
+          <w:i/>
+          <w:szCs w:val="24"/>
+        </w:rPr>
+        <w:t>.</w:t>
       </w:r>
     </w:p>
     <w:p>
@@ -1163,6 +1202,7 @@
           <w:szCs w:val="28"/>
         </w:rPr>
       </w:pPr>
+      <w:proofErr w:type="spellStart"/>
       <w:r>
         <w:rPr>
           <w:rFonts w:ascii="Times New Roman" w:hAnsi="Times New Roman" w:cs="Times New Roman" w:hint="eastAsia"/>
@@ -1173,6 +1213,7 @@
         </w:rPr>
         <w:t>Library.h</w:t>
       </w:r>
+      <w:proofErr w:type="spellEnd"/>
     </w:p>
     <w:p>
       <w:pPr>
@@ -1216,6 +1257,7 @@
           <w:szCs w:val="28"/>
         </w:rPr>
       </w:pPr>
+      <w:proofErr w:type="spellStart"/>
       <w:r>
         <w:rPr>
           <w:rFonts w:ascii="Times New Roman" w:hAnsi="Times New Roman" w:cs="Times New Roman"/>
@@ -1236,6 +1278,7 @@
         </w:rPr>
         <w:t>.h</w:t>
       </w:r>
+      <w:proofErr w:type="spellEnd"/>
     </w:p>
     <w:p>
       <w:pPr>
@@ -1267,6 +1310,7 @@
         </w:rPr>
         <w:t xml:space="preserve"> of corresponding </w:t>
       </w:r>
+      <w:proofErr w:type="spellStart"/>
       <w:r>
         <w:rPr>
           <w:rFonts w:ascii="Times New Roman" w:hAnsi="Times New Roman" w:cs="Times New Roman"/>
@@ -1276,6 +1320,7 @@
         </w:rPr>
         <w:t>CellType</w:t>
       </w:r>
+      <w:proofErr w:type="spellEnd"/>
       <w:r>
         <w:rPr>
           <w:rFonts w:ascii="Times New Roman" w:hAnsi="Times New Roman" w:cs="Times New Roman"/>
@@ -1388,7 +1433,41 @@
           <w:sz w:val="28"/>
           <w:szCs w:val="28"/>
         </w:rPr>
-        <w:t>Parse argv[]</w:t>
+        <w:t xml:space="preserve">Parse </w:t>
+      </w:r>
+      <w:proofErr w:type="spellStart"/>
+      <w:proofErr w:type="gramStart"/>
+      <w:r>
+        <w:rPr>
+          <w:rFonts w:ascii="Times New Roman" w:hAnsi="Times New Roman" w:cs="Times New Roman"/>
+          <w:b/>
+          <w:i/>
+          <w:sz w:val="28"/>
+          <w:szCs w:val="28"/>
+        </w:rPr>
+        <w:t>argv</w:t>
+      </w:r>
+      <w:proofErr w:type="spellEnd"/>
+      <w:r>
+        <w:rPr>
+          <w:rFonts w:ascii="Times New Roman" w:hAnsi="Times New Roman" w:cs="Times New Roman"/>
+          <w:b/>
+          <w:i/>
+          <w:sz w:val="28"/>
+          <w:szCs w:val="28"/>
+        </w:rPr>
+        <w:t>[</w:t>
+      </w:r>
+      <w:proofErr w:type="gramEnd"/>
+      <w:r>
+        <w:rPr>
+          <w:rFonts w:ascii="Times New Roman" w:hAnsi="Times New Roman" w:cs="Times New Roman"/>
+          <w:b/>
+          <w:i/>
+          <w:sz w:val="28"/>
+          <w:szCs w:val="28"/>
+        </w:rPr>
+        <w:t>]</w:t>
       </w:r>
     </w:p>
     <w:p>
@@ -1525,6 +1604,7 @@
         </w:rPr>
         <w:t xml:space="preserve"> </w:t>
       </w:r>
+      <w:proofErr w:type="spellStart"/>
       <w:r>
         <w:rPr>
           <w:rFonts w:ascii="Times New Roman" w:hAnsi="Times New Roman" w:cs="Times New Roman"/>
@@ -1533,6 +1613,7 @@
         </w:rPr>
         <w:t>libraryPath</w:t>
       </w:r>
+      <w:proofErr w:type="spellEnd"/>
       <w:r>
         <w:rPr>
           <w:rFonts w:ascii="Times New Roman" w:hAnsi="Times New Roman" w:cs="Times New Roman"/>
@@ -1556,6 +1637,7 @@
         </w:rPr>
         <w:t xml:space="preserve"> </w:t>
       </w:r>
+      <w:proofErr w:type="spellStart"/>
       <w:r>
         <w:rPr>
           <w:rFonts w:ascii="Times New Roman" w:hAnsi="Times New Roman" w:cs="Times New Roman"/>
@@ -1564,6 +1646,7 @@
         </w:rPr>
         <w:t>patternPath</w:t>
       </w:r>
+      <w:proofErr w:type="spellEnd"/>
       <w:r>
         <w:rPr>
           <w:rFonts w:ascii="Times New Roman" w:hAnsi="Times New Roman" w:cs="Times New Roman"/>
@@ -1624,6 +1707,7 @@
         </w:rPr>
         <w:t xml:space="preserve"> </w:t>
       </w:r>
+      <w:proofErr w:type="spellStart"/>
       <w:r>
         <w:rPr>
           <w:rFonts w:ascii="Times New Roman" w:hAnsi="Times New Roman" w:cs="Times New Roman"/>
@@ -1632,6 +1716,7 @@
         </w:rPr>
         <w:t>netlistPath</w:t>
       </w:r>
+      <w:proofErr w:type="spellEnd"/>
       <w:r>
         <w:rPr>
           <w:rFonts w:ascii="Times New Roman" w:hAnsi="Times New Roman" w:cs="Times New Roman"/>
@@ -1697,7 +1782,35 @@
           <w:i/>
           <w:szCs w:val="24"/>
         </w:rPr>
-        <w:t xml:space="preserve"> verilogParser()</w:t>
+        <w:t xml:space="preserve"> </w:t>
+      </w:r>
+      <w:proofErr w:type="spellStart"/>
+      <w:proofErr w:type="gramStart"/>
+      <w:r>
+        <w:rPr>
+          <w:rFonts w:ascii="Times New Roman" w:hAnsi="Times New Roman" w:cs="Times New Roman"/>
+          <w:i/>
+          <w:szCs w:val="24"/>
+        </w:rPr>
+        <w:t>verilogParser</w:t>
+      </w:r>
+      <w:proofErr w:type="spellEnd"/>
+      <w:r>
+        <w:rPr>
+          <w:rFonts w:ascii="Times New Roman" w:hAnsi="Times New Roman" w:cs="Times New Roman"/>
+          <w:i/>
+          <w:szCs w:val="24"/>
+        </w:rPr>
+        <w:t>(</w:t>
+      </w:r>
+      <w:proofErr w:type="gramEnd"/>
+      <w:r>
+        <w:rPr>
+          <w:rFonts w:ascii="Times New Roman" w:hAnsi="Times New Roman" w:cs="Times New Roman"/>
+          <w:i/>
+          <w:szCs w:val="24"/>
+        </w:rPr>
+        <w:t>)</w:t>
       </w:r>
       <w:r>
         <w:rPr>
@@ -1743,6 +1856,7 @@
         </w:rPr>
         <w:t xml:space="preserve">string </w:t>
       </w:r>
+      <w:proofErr w:type="spellStart"/>
       <w:r>
         <w:rPr>
           <w:rFonts w:ascii="Times New Roman" w:hAnsi="Times New Roman" w:cs="Times New Roman"/>
@@ -1767,6 +1881,7 @@
         </w:rPr>
         <w:t>omment</w:t>
       </w:r>
+      <w:proofErr w:type="spellEnd"/>
       <w:r>
         <w:rPr>
           <w:rFonts w:ascii="Times New Roman" w:hAnsi="Times New Roman" w:cs="Times New Roman"/>
@@ -1775,13 +1890,23 @@
         </w:rPr>
         <w:t>(</w:t>
       </w:r>
-      <w:r>
-        <w:rPr>
-          <w:rFonts w:ascii="Times New Roman" w:hAnsi="Times New Roman" w:cs="Times New Roman"/>
-          <w:i/>
-          <w:szCs w:val="24"/>
-        </w:rPr>
-        <w:t>const string&amp;</w:t>
+      <w:proofErr w:type="spellStart"/>
+      <w:r>
+        <w:rPr>
+          <w:rFonts w:ascii="Times New Roman" w:hAnsi="Times New Roman" w:cs="Times New Roman"/>
+          <w:i/>
+          <w:szCs w:val="24"/>
+        </w:rPr>
+        <w:t>const</w:t>
+      </w:r>
+      <w:proofErr w:type="spellEnd"/>
+      <w:r>
+        <w:rPr>
+          <w:rFonts w:ascii="Times New Roman" w:hAnsi="Times New Roman" w:cs="Times New Roman"/>
+          <w:i/>
+          <w:szCs w:val="24"/>
+        </w:rPr>
+        <w:t xml:space="preserve"> string&amp;</w:t>
       </w:r>
       <w:r>
         <w:rPr>
@@ -1820,6 +1945,7 @@
         </w:rPr>
         <w:t xml:space="preserve"> </w:t>
       </w:r>
+      <w:proofErr w:type="spellStart"/>
       <w:r>
         <w:rPr>
           <w:rFonts w:ascii="Times New Roman" w:hAnsi="Times New Roman" w:cs="Times New Roman"/>
@@ -1828,6 +1954,7 @@
         </w:rPr>
         <w:t>Cell.h</w:t>
       </w:r>
+      <w:proofErr w:type="spellEnd"/>
       <w:r>
         <w:rPr>
           <w:rFonts w:ascii="Times New Roman" w:hAnsi="Times New Roman" w:cs="Times New Roman"/>
@@ -1835,6 +1962,7 @@
         </w:rPr>
         <w:t xml:space="preserve"> and </w:t>
       </w:r>
+      <w:proofErr w:type="spellStart"/>
       <w:r>
         <w:rPr>
           <w:rFonts w:ascii="Times New Roman" w:hAnsi="Times New Roman" w:cs="Times New Roman"/>
@@ -1843,6 +1971,7 @@
         </w:rPr>
         <w:t>Net.h</w:t>
       </w:r>
+      <w:proofErr w:type="spellEnd"/>
       <w:r>
         <w:rPr>
           <w:rFonts w:ascii="Times New Roman" w:hAnsi="Times New Roman" w:cs="Times New Roman"/>
@@ -1889,7 +2018,35 @@
           <w:i/>
           <w:szCs w:val="24"/>
         </w:rPr>
-        <w:t xml:space="preserve"> libraryParser()</w:t>
+        <w:t xml:space="preserve"> </w:t>
+      </w:r>
+      <w:proofErr w:type="spellStart"/>
+      <w:proofErr w:type="gramStart"/>
+      <w:r>
+        <w:rPr>
+          <w:rFonts w:ascii="Times New Roman" w:hAnsi="Times New Roman" w:cs="Times New Roman"/>
+          <w:i/>
+          <w:szCs w:val="24"/>
+        </w:rPr>
+        <w:t>libraryParser</w:t>
+      </w:r>
+      <w:proofErr w:type="spellEnd"/>
+      <w:r>
+        <w:rPr>
+          <w:rFonts w:ascii="Times New Roman" w:hAnsi="Times New Roman" w:cs="Times New Roman"/>
+          <w:i/>
+          <w:szCs w:val="24"/>
+        </w:rPr>
+        <w:t>(</w:t>
+      </w:r>
+      <w:proofErr w:type="gramEnd"/>
+      <w:r>
+        <w:rPr>
+          <w:rFonts w:ascii="Times New Roman" w:hAnsi="Times New Roman" w:cs="Times New Roman"/>
+          <w:i/>
+          <w:szCs w:val="24"/>
+        </w:rPr>
+        <w:t>)</w:t>
       </w:r>
       <w:r>
         <w:rPr>
@@ -1912,6 +2069,7 @@
         </w:rPr>
         <w:t xml:space="preserve">regular expression to shorten my code and parse it into data structure defined in </w:t>
       </w:r>
+      <w:proofErr w:type="spellStart"/>
       <w:r>
         <w:rPr>
           <w:rFonts w:ascii="Times New Roman" w:hAnsi="Times New Roman" w:cs="Times New Roman"/>
@@ -1920,6 +2078,7 @@
         </w:rPr>
         <w:t>Library.h</w:t>
       </w:r>
+      <w:proofErr w:type="spellEnd"/>
       <w:r>
         <w:rPr>
           <w:rFonts w:ascii="Times New Roman" w:hAnsi="Times New Roman" w:cs="Times New Roman"/>
@@ -1927,6 +2086,7 @@
         </w:rPr>
         <w:t xml:space="preserve"> and </w:t>
       </w:r>
+      <w:proofErr w:type="spellStart"/>
       <w:r>
         <w:rPr>
           <w:rFonts w:ascii="Times New Roman" w:hAnsi="Times New Roman" w:cs="Times New Roman"/>
@@ -1935,6 +2095,7 @@
         </w:rPr>
         <w:t>CellInfo.h</w:t>
       </w:r>
+      <w:proofErr w:type="spellEnd"/>
       <w:r>
         <w:rPr>
           <w:rFonts w:ascii="Times New Roman" w:hAnsi="Times New Roman" w:cs="Times New Roman"/>
@@ -1972,7 +2133,35 @@
           <w:i/>
           <w:szCs w:val="24"/>
         </w:rPr>
-        <w:t>void patternParser()</w:t>
+        <w:t xml:space="preserve">void </w:t>
+      </w:r>
+      <w:proofErr w:type="spellStart"/>
+      <w:proofErr w:type="gramStart"/>
+      <w:r>
+        <w:rPr>
+          <w:rFonts w:ascii="Times New Roman" w:hAnsi="Times New Roman" w:cs="Times New Roman"/>
+          <w:i/>
+          <w:szCs w:val="24"/>
+        </w:rPr>
+        <w:t>patternParser</w:t>
+      </w:r>
+      <w:proofErr w:type="spellEnd"/>
+      <w:r>
+        <w:rPr>
+          <w:rFonts w:ascii="Times New Roman" w:hAnsi="Times New Roman" w:cs="Times New Roman"/>
+          <w:i/>
+          <w:szCs w:val="24"/>
+        </w:rPr>
+        <w:t>(</w:t>
+      </w:r>
+      <w:proofErr w:type="gramEnd"/>
+      <w:r>
+        <w:rPr>
+          <w:rFonts w:ascii="Times New Roman" w:hAnsi="Times New Roman" w:cs="Times New Roman"/>
+          <w:i/>
+          <w:szCs w:val="24"/>
+        </w:rPr>
+        <w:t>)</w:t>
       </w:r>
       <w:r>
         <w:rPr>
@@ -2019,7 +2208,29 @@
             <w:sz w:val="20"/>
             <w:szCs w:val="20"/>
           </w:rPr>
-          <m:t>vector&lt;vector&lt;string&gt;&gt;</m:t>
+          <m:t>vector&lt;vector&lt;</m:t>
+        </m:r>
+        <m:r>
+          <m:rPr>
+            <m:sty m:val="bi"/>
+          </m:rPr>
+          <w:rPr>
+            <w:rFonts w:ascii="Cambria Math" w:hAnsi="Cambria Math" w:cs="Times New Roman"/>
+            <w:sz w:val="20"/>
+            <w:szCs w:val="20"/>
+          </w:rPr>
+          <m:t>short</m:t>
+        </m:r>
+        <m:r>
+          <m:rPr>
+            <m:sty m:val="bi"/>
+          </m:rPr>
+          <w:rPr>
+            <w:rFonts w:ascii="Cambria Math" w:hAnsi="Cambria Math" w:cs="Times New Roman"/>
+            <w:sz w:val="20"/>
+            <w:szCs w:val="20"/>
+          </w:rPr>
+          <m:t>&gt;&gt;</m:t>
         </m:r>
       </m:oMath>
       <w:r>
@@ -2137,6 +2348,7 @@
         </w:rPr>
         <w:t xml:space="preserve"> Sort the cells by their </w:t>
       </w:r>
+      <w:proofErr w:type="spellStart"/>
       <w:r>
         <w:rPr>
           <w:rFonts w:ascii="Times New Roman" w:hAnsi="Times New Roman" w:cs="Times New Roman"/>
@@ -2145,6 +2357,7 @@
         </w:rPr>
         <w:t>indegree</w:t>
       </w:r>
+      <w:proofErr w:type="spellEnd"/>
       <w:r>
         <w:rPr>
           <w:rFonts w:ascii="Times New Roman" w:hAnsi="Times New Roman" w:cs="Times New Roman"/>
@@ -2277,6 +2490,7 @@
         </w:rPr>
         <w:t xml:space="preserve"> </w:t>
       </w:r>
+      <w:proofErr w:type="spellStart"/>
       <w:r>
         <w:rPr>
           <w:rFonts w:ascii="Times New Roman" w:hAnsi="Times New Roman" w:cs="Times New Roman"/>
@@ -2285,6 +2499,7 @@
         </w:rPr>
         <w:t>CellInfo.pinCap</w:t>
       </w:r>
+      <w:proofErr w:type="spellEnd"/>
       <w:r>
         <w:rPr>
           <w:rFonts w:ascii="Times New Roman" w:hAnsi="Times New Roman" w:cs="Times New Roman"/>
@@ -2361,6 +2576,7 @@
         </w:rPr>
         <w:t xml:space="preserve">according to the output load of current cell, we can decide its </w:t>
       </w:r>
+      <w:proofErr w:type="spellStart"/>
       <w:r>
         <w:rPr>
           <w:rFonts w:ascii="Times New Roman" w:hAnsi="Times New Roman" w:cs="Times New Roman"/>
@@ -2369,6 +2585,7 @@
         </w:rPr>
         <w:t>riseDelay</w:t>
       </w:r>
+      <w:proofErr w:type="spellEnd"/>
       <w:r>
         <w:rPr>
           <w:rFonts w:ascii="Times New Roman" w:hAnsi="Times New Roman" w:cs="Times New Roman"/>
@@ -2376,6 +2593,7 @@
         </w:rPr>
         <w:t xml:space="preserve"> and </w:t>
       </w:r>
+      <w:proofErr w:type="spellStart"/>
       <w:r>
         <w:rPr>
           <w:rFonts w:ascii="Times New Roman" w:hAnsi="Times New Roman" w:cs="Times New Roman"/>
@@ -2384,6 +2602,7 @@
         </w:rPr>
         <w:t>fallDelay</w:t>
       </w:r>
+      <w:proofErr w:type="spellEnd"/>
       <w:r>
         <w:rPr>
           <w:rFonts w:ascii="Times New Roman" w:hAnsi="Times New Roman" w:cs="Times New Roman"/>
@@ -2413,6 +2632,7 @@
         </w:rPr>
         <w:t xml:space="preserve"> We then compare the value of </w:t>
       </w:r>
+      <w:proofErr w:type="spellStart"/>
       <w:r>
         <w:rPr>
           <w:rFonts w:ascii="Times New Roman" w:hAnsi="Times New Roman" w:cs="Times New Roman"/>
@@ -2421,6 +2641,7 @@
         </w:rPr>
         <w:t>riseDelay</w:t>
       </w:r>
+      <w:proofErr w:type="spellEnd"/>
       <w:r>
         <w:rPr>
           <w:rFonts w:ascii="Times New Roman" w:hAnsi="Times New Roman" w:cs="Times New Roman"/>
@@ -2428,6 +2649,7 @@
         </w:rPr>
         <w:t xml:space="preserve"> and </w:t>
       </w:r>
+      <w:proofErr w:type="spellStart"/>
       <w:r>
         <w:rPr>
           <w:rFonts w:ascii="Times New Roman" w:hAnsi="Times New Roman" w:cs="Times New Roman"/>
@@ -2436,6 +2658,7 @@
         </w:rPr>
         <w:t>fallDelay</w:t>
       </w:r>
+      <w:proofErr w:type="spellEnd"/>
       <w:r>
         <w:rPr>
           <w:rFonts w:ascii="Times New Roman" w:hAnsi="Times New Roman" w:cs="Times New Roman"/>
@@ -2451,6 +2674,8 @@
         </w:rPr>
         <w:t xml:space="preserve">the larger one is the worst case, set </w:t>
       </w:r>
+      <w:proofErr w:type="spellStart"/>
+      <w:proofErr w:type="gramStart"/>
       <w:r>
         <w:rPr>
           <w:rFonts w:ascii="Times New Roman" w:hAnsi="Times New Roman" w:cs="Times New Roman"/>
@@ -2459,6 +2684,8 @@
         </w:rPr>
         <w:t>cell.delay</w:t>
       </w:r>
+      <w:proofErr w:type="spellEnd"/>
+      <w:proofErr w:type="gramEnd"/>
       <w:r>
         <w:rPr>
           <w:rFonts w:ascii="Times New Roman" w:hAnsi="Times New Roman" w:cs="Times New Roman"/>
@@ -2472,8 +2699,18 @@
           <w:i/>
           <w:szCs w:val="24"/>
         </w:rPr>
-        <w:t xml:space="preserve"> cell.worstCaseValue</w:t>
-      </w:r>
+        <w:t xml:space="preserve"> </w:t>
+      </w:r>
+      <w:proofErr w:type="spellStart"/>
+      <w:r>
+        <w:rPr>
+          <w:rFonts w:ascii="Times New Roman" w:hAnsi="Times New Roman" w:cs="Times New Roman"/>
+          <w:i/>
+          <w:szCs w:val="24"/>
+        </w:rPr>
+        <w:t>cell.worstCaseValue</w:t>
+      </w:r>
+      <w:proofErr w:type="spellEnd"/>
       <w:r>
         <w:rPr>
           <w:rFonts w:ascii="Times New Roman" w:hAnsi="Times New Roman" w:cs="Times New Roman"/>
@@ -2594,6 +2831,8 @@
         </w:rPr>
         <w:t xml:space="preserve"> trace back by </w:t>
       </w:r>
+      <w:proofErr w:type="spellStart"/>
+      <w:proofErr w:type="gramStart"/>
       <w:r>
         <w:rPr>
           <w:rFonts w:ascii="Times New Roman" w:hAnsi="Times New Roman" w:cs="Times New Roman"/>
@@ -2602,6 +2841,8 @@
         </w:rPr>
         <w:t>net.inputCell.prevCell</w:t>
       </w:r>
+      <w:proofErr w:type="spellEnd"/>
+      <w:proofErr w:type="gramEnd"/>
       <w:r>
         <w:rPr>
           <w:rFonts w:ascii="Times New Roman" w:hAnsi="Times New Roman" w:cs="Times New Roman"/>
@@ -2708,6 +2949,8 @@
         </w:rPr>
         <w:t xml:space="preserve">but this time we need to consider the influence of controlling value of each gate, which is stored inside </w:t>
       </w:r>
+      <w:proofErr w:type="spellStart"/>
+      <w:proofErr w:type="gramStart"/>
       <w:r>
         <w:rPr>
           <w:rFonts w:ascii="Times New Roman" w:hAnsi="Times New Roman" w:cs="Times New Roman"/>
@@ -2716,6 +2959,8 @@
         </w:rPr>
         <w:t>cell.controllingValue</w:t>
       </w:r>
+      <w:proofErr w:type="spellEnd"/>
+      <w:proofErr w:type="gramEnd"/>
       <w:r>
         <w:rPr>
           <w:rFonts w:ascii="Times New Roman" w:hAnsi="Times New Roman" w:cs="Times New Roman"/>
@@ -2918,6 +3163,7 @@
         </w:rPr>
         <w:t xml:space="preserve">In condition </w:t>
       </w:r>
+      <w:proofErr w:type="spellStart"/>
       <w:r>
         <w:rPr>
           <w:rFonts w:ascii="Times New Roman" w:hAnsi="Times New Roman" w:cs="Times New Roman" w:hint="cs"/>
@@ -2926,6 +3172,7 @@
         </w:rPr>
         <w:t>i</w:t>
       </w:r>
+      <w:proofErr w:type="spellEnd"/>
       <w:r>
         <w:rPr>
           <w:rFonts w:ascii="Times New Roman" w:hAnsi="Times New Roman" w:cs="Times New Roman" w:hint="cs"/>
@@ -2968,7 +3215,21 @@
           <w:rFonts w:ascii="Times New Roman" w:hAnsi="Times New Roman" w:cs="Times New Roman"/>
           <w:szCs w:val="24"/>
         </w:rPr>
-        <w:t>we need to choose the input signal with smaller arrival time since it can decide the output of current cell when it arrive.</w:t>
+        <w:t xml:space="preserve">we need to choose the input signal with smaller arrival time since it can decide the output of current cell </w:t>
+      </w:r>
+      <w:r>
+        <w:rPr>
+          <w:rFonts w:ascii="Times New Roman" w:hAnsi="Times New Roman" w:cs="Times New Roman"/>
+          <w:szCs w:val="24"/>
+        </w:rPr>
+        <w:t>as</w:t>
+      </w:r>
+      <w:r>
+        <w:rPr>
+          <w:rFonts w:ascii="Times New Roman" w:hAnsi="Times New Roman" w:cs="Times New Roman"/>
+          <w:szCs w:val="24"/>
+        </w:rPr>
+        <w:t xml:space="preserve"> it arrive.</w:t>
       </w:r>
       <w:r>
         <w:rPr>
@@ -2998,7 +3259,49 @@
           <w:rFonts w:ascii="Times New Roman" w:hAnsi="Times New Roman" w:cs="Times New Roman"/>
           <w:szCs w:val="24"/>
         </w:rPr>
-        <w:t>we need to choose the input signal with larger arrival time since neither of them can decide</w:t>
+        <w:t xml:space="preserve">we need to choose the input signal with larger arrival time </w:t>
+      </w:r>
+      <w:r>
+        <w:rPr>
+          <w:rFonts w:ascii="Times New Roman" w:hAnsi="Times New Roman" w:cs="Times New Roman"/>
+          <w:szCs w:val="24"/>
+        </w:rPr>
+        <w:t xml:space="preserve">(that is, the slower one </w:t>
+      </w:r>
+      <w:r>
+        <w:rPr>
+          <w:rFonts w:ascii="Times New Roman" w:hAnsi="Times New Roman" w:cs="Times New Roman"/>
+          <w:szCs w:val="24"/>
+        </w:rPr>
+        <w:t>between 2</w:t>
+      </w:r>
+      <w:r>
+        <w:rPr>
+          <w:rFonts w:ascii="Times New Roman" w:hAnsi="Times New Roman" w:cs="Times New Roman"/>
+          <w:szCs w:val="24"/>
+        </w:rPr>
+        <w:t xml:space="preserve"> input signal</w:t>
+      </w:r>
+      <w:r>
+        <w:rPr>
+          <w:rFonts w:ascii="Times New Roman" w:hAnsi="Times New Roman" w:cs="Times New Roman"/>
+          <w:szCs w:val="24"/>
+        </w:rPr>
+        <w:t>s</w:t>
+      </w:r>
+      <w:r>
+        <w:rPr>
+          <w:rFonts w:ascii="Times New Roman" w:hAnsi="Times New Roman" w:cs="Times New Roman"/>
+          <w:szCs w:val="24"/>
+        </w:rPr>
+        <w:t xml:space="preserve">) </w:t>
+      </w:r>
+      <w:r>
+        <w:rPr>
+          <w:rFonts w:ascii="Times New Roman" w:hAnsi="Times New Roman" w:cs="Times New Roman"/>
+          <w:szCs w:val="24"/>
+        </w:rPr>
+        <w:t>since neither of them can decide</w:t>
       </w:r>
       <w:r>
         <w:rPr>
@@ -3126,15 +3429,7 @@
     <w:p>
       <w:pPr>
         <w:rPr>
-          <w:rFonts w:ascii="Times New Roman" w:hAnsi="Times New Roman" w:cs="Times New Roman"/>
-          <w:szCs w:val="24"/>
-        </w:rPr>
-      </w:pPr>
-    </w:p>
-    <w:p>
-      <w:pPr>
-        <w:rPr>
-          <w:rFonts w:ascii="Times New Roman" w:hAnsi="Times New Roman" w:cs="Times New Roman"/>
+          <w:rFonts w:ascii="Times New Roman" w:hAnsi="Times New Roman" w:cs="Times New Roman" w:hint="eastAsia"/>
           <w:szCs w:val="24"/>
         </w:rPr>
       </w:pPr>
@@ -3182,6 +3477,7 @@
           <w:szCs w:val="24"/>
         </w:rPr>
       </w:pPr>
+      <w:proofErr w:type="spellStart"/>
       <w:r>
         <w:rPr>
           <w:rFonts w:ascii="Times New Roman" w:hAnsi="Times New Roman" w:cs="Times New Roman"/>
@@ -3189,7 +3485,17 @@
           <w:i/>
           <w:szCs w:val="24"/>
         </w:rPr>
-        <w:t>const regex</w:t>
+        <w:t>const</w:t>
+      </w:r>
+      <w:proofErr w:type="spellEnd"/>
+      <w:r>
+        <w:rPr>
+          <w:rFonts w:ascii="Times New Roman" w:hAnsi="Times New Roman" w:cs="Times New Roman"/>
+          <w:b/>
+          <w:i/>
+          <w:szCs w:val="24"/>
+        </w:rPr>
+        <w:t xml:space="preserve"> regex</w:t>
       </w:r>
     </w:p>
     <w:p>
@@ -3229,6 +3535,7 @@
         </w:rPr>
         <w:t xml:space="preserve">. Since in the very beginning I used quite large amount of </w:t>
       </w:r>
+      <w:proofErr w:type="spellStart"/>
       <w:r>
         <w:rPr>
           <w:rFonts w:ascii="Times New Roman" w:hAnsi="Times New Roman" w:cs="Times New Roman"/>
@@ -3238,6 +3545,7 @@
         </w:rPr>
         <w:t>regex_replace</w:t>
       </w:r>
+      <w:proofErr w:type="spellEnd"/>
       <w:r>
         <w:rPr>
           <w:rFonts w:ascii="Times New Roman" w:hAnsi="Times New Roman" w:cs="Times New Roman"/>
@@ -3261,6 +3569,7 @@
         </w:rPr>
         <w:t xml:space="preserve"> </w:t>
       </w:r>
+      <w:proofErr w:type="spellStart"/>
       <w:r>
         <w:rPr>
           <w:rFonts w:ascii="Times New Roman" w:hAnsi="Times New Roman" w:cs="Times New Roman"/>
@@ -3270,6 +3579,7 @@
         </w:rPr>
         <w:t>regex_search</w:t>
       </w:r>
+      <w:proofErr w:type="spellEnd"/>
       <w:r>
         <w:rPr>
           <w:rFonts w:ascii="Times New Roman" w:hAnsi="Times New Roman" w:cs="Times New Roman"/>
@@ -3333,6 +3643,8 @@
         </w:rPr>
         <w:t xml:space="preserve"> </w:t>
       </w:r>
+      <w:proofErr w:type="spellStart"/>
+      <w:proofErr w:type="gramStart"/>
       <w:r>
         <w:rPr>
           <w:rFonts w:ascii="Times New Roman" w:hAnsi="Times New Roman" w:cs="Times New Roman"/>
@@ -3342,6 +3654,7 @@
         </w:rPr>
         <w:t>removeComment</w:t>
       </w:r>
+      <w:proofErr w:type="spellEnd"/>
       <w:r>
         <w:rPr>
           <w:rFonts w:ascii="Times New Roman" w:hAnsi="Times New Roman" w:cs="Times New Roman"/>
@@ -3351,6 +3664,8 @@
         </w:rPr>
         <w:t>(</w:t>
       </w:r>
+      <w:proofErr w:type="spellStart"/>
+      <w:proofErr w:type="gramEnd"/>
       <w:r>
         <w:rPr>
           <w:rFonts w:ascii="Times New Roman" w:hAnsi="Times New Roman" w:cs="Times New Roman"/>
@@ -3358,7 +3673,17 @@
           <w:i/>
           <w:szCs w:val="24"/>
         </w:rPr>
-        <w:t>const string&amp;</w:t>
+        <w:t>const</w:t>
+      </w:r>
+      <w:proofErr w:type="spellEnd"/>
+      <w:r>
+        <w:rPr>
+          <w:rFonts w:ascii="Times New Roman" w:hAnsi="Times New Roman" w:cs="Times New Roman"/>
+          <w:b/>
+          <w:i/>
+          <w:szCs w:val="24"/>
+        </w:rPr>
+        <w:t xml:space="preserve"> string&amp;</w:t>
       </w:r>
       <w:r>
         <w:rPr>
@@ -3525,6 +3850,7 @@
         </w:rPr>
         <w:t xml:space="preserve">I re-design the </w:t>
       </w:r>
+      <w:proofErr w:type="spellStart"/>
       <w:r>
         <w:rPr>
           <w:rFonts w:ascii="Times New Roman" w:hAnsi="Times New Roman" w:cs="Times New Roman"/>
@@ -3534,6 +3860,7 @@
         </w:rPr>
         <w:t>removeComment</w:t>
       </w:r>
+      <w:proofErr w:type="spellEnd"/>
       <w:r>
         <w:rPr>
           <w:rFonts w:ascii="Times New Roman" w:hAnsi="Times New Roman" w:cs="Times New Roman"/>
@@ -3548,6 +3875,7 @@
         </w:rPr>
         <w:t xml:space="preserve">into line-by-line processing, since each </w:t>
       </w:r>
+      <w:proofErr w:type="spellStart"/>
       <w:r>
         <w:rPr>
           <w:rFonts w:ascii="Times New Roman" w:hAnsi="Times New Roman" w:cs="Times New Roman"/>
@@ -3557,6 +3885,7 @@
         </w:rPr>
         <w:t>regex_replace</w:t>
       </w:r>
+      <w:proofErr w:type="spellEnd"/>
       <w:r>
         <w:rPr>
           <w:rFonts w:ascii="Times New Roman" w:hAnsi="Times New Roman" w:cs="Times New Roman"/>
@@ -3643,8 +3972,30 @@
           <w:i/>
           <w:szCs w:val="24"/>
         </w:rPr>
-        <w:t>void assignPattern(</w:t>
-      </w:r>
+        <w:t xml:space="preserve">void </w:t>
+      </w:r>
+      <w:proofErr w:type="spellStart"/>
+      <w:proofErr w:type="gramStart"/>
+      <w:r>
+        <w:rPr>
+          <w:rFonts w:ascii="Times New Roman" w:hAnsi="Times New Roman" w:cs="Times New Roman"/>
+          <w:b/>
+          <w:i/>
+          <w:szCs w:val="24"/>
+        </w:rPr>
+        <w:t>assignPattern</w:t>
+      </w:r>
+      <w:proofErr w:type="spellEnd"/>
+      <w:r>
+        <w:rPr>
+          <w:rFonts w:ascii="Times New Roman" w:hAnsi="Times New Roman" w:cs="Times New Roman"/>
+          <w:b/>
+          <w:i/>
+          <w:szCs w:val="24"/>
+        </w:rPr>
+        <w:t>(</w:t>
+      </w:r>
+      <w:proofErr w:type="gramEnd"/>
       <w:r>
         <w:rPr>
           <w:rFonts w:ascii="Times New Roman" w:hAnsi="Times New Roman" w:cs="Times New Roman"/>
@@ -3675,7 +4026,67 @@
           <w:i/>
           <w:szCs w:val="24"/>
         </w:rPr>
-        <w:t>void dumpGateInfo(ostringstream &amp;, const vector&lt;Cell*&gt; &amp;))</w:t>
+        <w:t xml:space="preserve">void </w:t>
+      </w:r>
+      <w:proofErr w:type="spellStart"/>
+      <w:r>
+        <w:rPr>
+          <w:rFonts w:ascii="Times New Roman" w:hAnsi="Times New Roman" w:cs="Times New Roman"/>
+          <w:b/>
+          <w:i/>
+          <w:szCs w:val="24"/>
+        </w:rPr>
+        <w:t>dumpGateInfo</w:t>
+      </w:r>
+      <w:proofErr w:type="spellEnd"/>
+      <w:r>
+        <w:rPr>
+          <w:rFonts w:ascii="Times New Roman" w:hAnsi="Times New Roman" w:cs="Times New Roman"/>
+          <w:b/>
+          <w:i/>
+          <w:szCs w:val="24"/>
+        </w:rPr>
+        <w:t>(</w:t>
+      </w:r>
+      <w:proofErr w:type="spellStart"/>
+      <w:r>
+        <w:rPr>
+          <w:rFonts w:ascii="Times New Roman" w:hAnsi="Times New Roman" w:cs="Times New Roman"/>
+          <w:b/>
+          <w:i/>
+          <w:szCs w:val="24"/>
+        </w:rPr>
+        <w:t>ostringstream</w:t>
+      </w:r>
+      <w:proofErr w:type="spellEnd"/>
+      <w:r>
+        <w:rPr>
+          <w:rFonts w:ascii="Times New Roman" w:hAnsi="Times New Roman" w:cs="Times New Roman"/>
+          <w:b/>
+          <w:i/>
+          <w:szCs w:val="24"/>
+        </w:rPr>
+        <w:t xml:space="preserve"> &amp;, </w:t>
+      </w:r>
+      <w:proofErr w:type="spellStart"/>
+      <w:r>
+        <w:rPr>
+          <w:rFonts w:ascii="Times New Roman" w:hAnsi="Times New Roman" w:cs="Times New Roman"/>
+          <w:b/>
+          <w:i/>
+          <w:szCs w:val="24"/>
+        </w:rPr>
+        <w:t>const</w:t>
+      </w:r>
+      <w:proofErr w:type="spellEnd"/>
+      <w:r>
+        <w:rPr>
+          <w:rFonts w:ascii="Times New Roman" w:hAnsi="Times New Roman" w:cs="Times New Roman"/>
+          <w:b/>
+          <w:i/>
+          <w:szCs w:val="24"/>
+        </w:rPr>
+        <w:t xml:space="preserve"> vector&lt;Cell*&gt; &amp;))</w:t>
       </w:r>
     </w:p>
     <w:p>
@@ -3700,6 +4111,7 @@
         </w:rPr>
         <w:t xml:space="preserve">create </w:t>
       </w:r>
+      <w:proofErr w:type="spellStart"/>
       <w:r>
         <w:rPr>
           <w:rFonts w:ascii="Times New Roman" w:hAnsi="Times New Roman" w:cs="Times New Roman"/>
@@ -3709,6 +4121,7 @@
         </w:rPr>
         <w:t>ofstream</w:t>
       </w:r>
+      <w:proofErr w:type="spellEnd"/>
       <w:r>
         <w:rPr>
           <w:rFonts w:ascii="Times New Roman" w:hAnsi="Times New Roman" w:cs="Times New Roman"/>
@@ -3723,7 +4136,38 @@
           <w:i/>
           <w:szCs w:val="24"/>
         </w:rPr>
-        <w:t>void assignPattern()</w:t>
+        <w:t xml:space="preserve">void </w:t>
+      </w:r>
+      <w:proofErr w:type="spellStart"/>
+      <w:proofErr w:type="gramStart"/>
+      <w:r>
+        <w:rPr>
+          <w:rFonts w:ascii="Times New Roman" w:hAnsi="Times New Roman" w:cs="Times New Roman"/>
+          <w:b/>
+          <w:i/>
+          <w:szCs w:val="24"/>
+        </w:rPr>
+        <w:t>assignPattern</w:t>
+      </w:r>
+      <w:proofErr w:type="spellEnd"/>
+      <w:r>
+        <w:rPr>
+          <w:rFonts w:ascii="Times New Roman" w:hAnsi="Times New Roman" w:cs="Times New Roman"/>
+          <w:b/>
+          <w:i/>
+          <w:szCs w:val="24"/>
+        </w:rPr>
+        <w:t>(</w:t>
+      </w:r>
+      <w:proofErr w:type="gramEnd"/>
+      <w:r>
+        <w:rPr>
+          <w:rFonts w:ascii="Times New Roman" w:hAnsi="Times New Roman" w:cs="Times New Roman"/>
+          <w:b/>
+          <w:i/>
+          <w:szCs w:val="24"/>
+        </w:rPr>
+        <w:t>)</w:t>
       </w:r>
       <w:r>
         <w:rPr>
@@ -3755,6 +4199,7 @@
         </w:rPr>
         <w:t xml:space="preserve">call </w:t>
       </w:r>
+      <w:proofErr w:type="spellStart"/>
       <w:r>
         <w:rPr>
           <w:rFonts w:ascii="Times New Roman" w:hAnsi="Times New Roman" w:cs="Times New Roman"/>
@@ -3764,6 +4209,7 @@
         </w:rPr>
         <w:t>dumpGateInfo</w:t>
       </w:r>
+      <w:proofErr w:type="spellEnd"/>
       <w:r>
         <w:rPr>
           <w:rFonts w:ascii="Times New Roman" w:hAnsi="Times New Roman" w:cs="Times New Roman"/>
@@ -3779,6 +4225,7 @@
         </w:rPr>
         <w:t xml:space="preserve">by passing current </w:t>
       </w:r>
+      <w:proofErr w:type="spellStart"/>
       <w:r>
         <w:rPr>
           <w:rFonts w:ascii="Times New Roman" w:hAnsi="Times New Roman" w:cs="Times New Roman"/>
@@ -3786,7 +4233,17 @@
           <w:i/>
           <w:szCs w:val="24"/>
         </w:rPr>
-        <w:t>ofstream&amp;</w:t>
+        <w:t>ofstream</w:t>
+      </w:r>
+      <w:proofErr w:type="spellEnd"/>
+      <w:r>
+        <w:rPr>
+          <w:rFonts w:ascii="Times New Roman" w:hAnsi="Times New Roman" w:cs="Times New Roman"/>
+          <w:b/>
+          <w:i/>
+          <w:szCs w:val="24"/>
+        </w:rPr>
+        <w:t>&amp;</w:t>
       </w:r>
       <w:r>
         <w:rPr>
@@ -3838,8 +4295,6 @@
         </w:rPr>
         <w:t xml:space="preserve"> wa</w:t>
       </w:r>
-      <w:bookmarkStart w:id="0" w:name="_GoBack"/>
-      <w:bookmarkEnd w:id="0"/>
       <w:r>
         <w:rPr>
           <w:rFonts w:ascii="Times New Roman" w:hAnsi="Times New Roman" w:cs="Times New Roman"/>
@@ -3854,6 +4309,7 @@
         </w:rPr>
         <w:t xml:space="preserve"> Therefore, I first store results inside an </w:t>
       </w:r>
+      <w:proofErr w:type="spellStart"/>
       <w:r>
         <w:rPr>
           <w:rFonts w:ascii="Times New Roman" w:hAnsi="Times New Roman" w:cs="Times New Roman"/>
@@ -3863,6 +4319,7 @@
         </w:rPr>
         <w:t>ostringstream</w:t>
       </w:r>
+      <w:proofErr w:type="spellEnd"/>
       <w:r>
         <w:rPr>
           <w:rFonts w:ascii="Times New Roman" w:hAnsi="Times New Roman" w:cs="Times New Roman"/>
@@ -3900,6 +4357,7 @@
         </w:rPr>
         <w:t xml:space="preserve">hole results into </w:t>
       </w:r>
+      <w:proofErr w:type="spellStart"/>
       <w:r>
         <w:rPr>
           <w:rFonts w:ascii="Times New Roman" w:hAnsi="Times New Roman" w:cs="Times New Roman"/>
@@ -3909,6 +4367,7 @@
         </w:rPr>
         <w:t>ofstream</w:t>
       </w:r>
+      <w:proofErr w:type="spellEnd"/>
       <w:r>
         <w:rPr>
           <w:rFonts w:ascii="Times New Roman" w:hAnsi="Times New Roman" w:cs="Times New Roman"/>
@@ -3978,6 +4437,8 @@
         </w:rPr>
         <w:t xml:space="preserve">void </w:t>
       </w:r>
+      <w:proofErr w:type="spellStart"/>
+      <w:proofErr w:type="gramStart"/>
       <w:r>
         <w:rPr>
           <w:rFonts w:ascii="Times New Roman" w:hAnsi="Times New Roman" w:cs="Times New Roman"/>
@@ -3996,6 +4457,7 @@
         </w:rPr>
         <w:t>arser</w:t>
       </w:r>
+      <w:proofErr w:type="spellEnd"/>
       <w:r>
         <w:rPr>
           <w:rFonts w:ascii="Times New Roman" w:hAnsi="Times New Roman" w:cs="Times New Roman"/>
@@ -4003,22 +4465,43 @@
           <w:i/>
           <w:szCs w:val="24"/>
         </w:rPr>
-        <w:t>(const string&amp;)</w:t>
+        <w:t>(</w:t>
+      </w:r>
+      <w:proofErr w:type="spellStart"/>
+      <w:proofErr w:type="gramEnd"/>
+      <w:r>
+        <w:rPr>
+          <w:rFonts w:ascii="Times New Roman" w:hAnsi="Times New Roman" w:cs="Times New Roman"/>
+          <w:b/>
+          <w:i/>
+          <w:szCs w:val="24"/>
+        </w:rPr>
+        <w:t>const</w:t>
+      </w:r>
+      <w:proofErr w:type="spellEnd"/>
+      <w:r>
+        <w:rPr>
+          <w:rFonts w:ascii="Times New Roman" w:hAnsi="Times New Roman" w:cs="Times New Roman"/>
+          <w:b/>
+          <w:i/>
+          <w:szCs w:val="24"/>
+        </w:rPr>
+        <w:t xml:space="preserve"> string&amp;)</w:t>
       </w:r>
     </w:p>
     <w:p>
       <w:pPr>
         <w:ind w:left="480"/>
         <w:rPr>
+          <w:rFonts w:ascii="Times New Roman" w:hAnsi="Times New Roman" w:cs="Times New Roman"/>
+          <w:szCs w:val="24"/>
+        </w:rPr>
+      </w:pPr>
+      <w:r>
+        <w:rPr>
           <w:rFonts w:ascii="Times New Roman" w:hAnsi="Times New Roman" w:cs="Times New Roman" w:hint="eastAsia"/>
           <w:szCs w:val="24"/>
         </w:rPr>
-      </w:pPr>
-      <w:r>
-        <w:rPr>
-          <w:rFonts w:ascii="Times New Roman" w:hAnsi="Times New Roman" w:cs="Times New Roman" w:hint="eastAsia"/>
-          <w:szCs w:val="24"/>
-        </w:rPr>
         <w:t xml:space="preserve">Since in this lab, library </w:t>
       </w:r>
       <w:r>
@@ -4053,6 +4536,7 @@
         </w:rPr>
         <w:t xml:space="preserve">therefore, I choose to set library information as </w:t>
       </w:r>
+      <w:proofErr w:type="spellStart"/>
       <w:r>
         <w:rPr>
           <w:rFonts w:ascii="Times New Roman" w:hAnsi="Times New Roman" w:cs="Times New Roman"/>
@@ -4062,6 +4546,7 @@
         </w:rPr>
         <w:t>constexpr</w:t>
       </w:r>
+      <w:proofErr w:type="spellEnd"/>
       <w:r>
         <w:rPr>
           <w:rFonts w:ascii="Times New Roman" w:hAnsi="Times New Roman" w:cs="Times New Roman"/>
@@ -4085,6 +4570,7 @@
         </w:rPr>
         <w:t xml:space="preserve">inside </w:t>
       </w:r>
+      <w:proofErr w:type="spellStart"/>
       <w:r>
         <w:rPr>
           <w:rFonts w:ascii="Times New Roman" w:hAnsi="Times New Roman" w:cs="Times New Roman"/>
@@ -4094,6 +4580,7 @@
         </w:rPr>
         <w:t>Util.h</w:t>
       </w:r>
+      <w:proofErr w:type="spellEnd"/>
       <w:r>
         <w:rPr>
           <w:rFonts w:ascii="Times New Roman" w:hAnsi="Times New Roman" w:cs="Times New Roman"/>

</xml_diff>